<commit_message>
updated section 2 setup doc and added link to README.md
</commit_message>
<xml_diff>
--- a/section_2/How to Setup for Section 2.docx
+++ b/section_2/How to Setup for Section 2.docx
@@ -2157,15 +2157,7 @@
         </w:drawing>
       </w:r>
       <w:r>
-        <w:t>Click on “R-4.1.3.pkg” and “</w:t>
-      </w:r>
-      <w:proofErr w:type="spellStart"/>
-      <w:r>
-        <w:t>XQuartz</w:t>
-      </w:r>
-      <w:proofErr w:type="spellEnd"/>
-      <w:r>
-        <w:t>” (if have OS X) in that section and download both files</w:t>
+        <w:t>Click on “R-4.1.3.pkg” and “XQuartz” (if have OS X) in that section and download both files</w:t>
       </w:r>
     </w:p>
     <w:p>
@@ -2969,15 +2961,7 @@
         <w:t>Find “</w:t>
       </w:r>
       <w:r>
-        <w:t xml:space="preserve">Command Line Tools for </w:t>
-      </w:r>
-      <w:proofErr w:type="spellStart"/>
-      <w:r>
-        <w:t>Xcode</w:t>
-      </w:r>
-      <w:proofErr w:type="spellEnd"/>
-      <w:r>
-        <w:t xml:space="preserve"> 13.3</w:t>
+        <w:t>Command Line Tools for Xcode 13.3</w:t>
       </w:r>
       <w:r>
         <w:t>” and download .dmg file</w:t>
@@ -2999,13 +2983,8 @@
         <w:t xml:space="preserve"> .dmg file</w:t>
       </w:r>
       <w:r>
-        <w:t xml:space="preserve"> to install </w:t>
-      </w:r>
-      <w:proofErr w:type="spellStart"/>
-      <w:r>
-        <w:t>Xcode</w:t>
-      </w:r>
-      <w:proofErr w:type="spellEnd"/>
+        <w:t xml:space="preserve"> to install Xcode</w:t>
+      </w:r>
     </w:p>
     <w:p>
       <w:pPr>
@@ -3076,21 +3055,7 @@
         <w:rPr>
           <w:shd w:val="pct15" w:color="auto" w:fill="FFFFFF"/>
         </w:rPr>
-        <w:t>list.</w:t>
-      </w:r>
-      <w:proofErr w:type="gramStart"/>
-      <w:r>
-        <w:rPr>
-          <w:shd w:val="pct15" w:color="auto" w:fill="FFFFFF"/>
-        </w:rPr>
-        <w:t>of.packages</w:t>
-      </w:r>
-      <w:proofErr w:type="gramEnd"/>
-      <w:r>
-        <w:rPr>
-          <w:shd w:val="pct15" w:color="auto" w:fill="FFFFFF"/>
-        </w:rPr>
-        <w:t xml:space="preserve"> &lt;</w:t>
+        <w:t>list.of.packages &lt;</w:t>
       </w:r>
       <w:r>
         <w:rPr>
@@ -3102,7 +3067,37 @@
         <w:rPr>
           <w:shd w:val="pct15" w:color="auto" w:fill="FFFFFF"/>
         </w:rPr>
-        <w:t>c('tidyverse','Seurat','SeuratObject','pheatmap','RColorBrewer','scales','cowplot','patchwork','grid','gridExtra','harmony','knitr','rmarkdown','clusterProfiler','org.Hs.eg.db','ReactomePA','msigdbr')</w:t>
+        <w:t>c('tidyverse','Seurat','SeuratObject','pheatmap','RColorBrewer','scales','cowplot','patchwork','grid','gridExtra','harmony','knitr','rmarkdown',</w:t>
+      </w:r>
+      <w:r>
+        <w:rPr>
+          <w:shd w:val="pct15" w:color="auto" w:fill="FFFFFF"/>
+        </w:rPr>
+        <w:t>’</w:t>
+      </w:r>
+      <w:r>
+        <w:rPr>
+          <w:shd w:val="pct15" w:color="auto" w:fill="FFFFFF"/>
+        </w:rPr>
+        <w:t xml:space="preserve"> </w:t>
+      </w:r>
+      <w:r>
+        <w:rPr>
+          <w:shd w:val="pct15" w:color="auto" w:fill="FFFFFF"/>
+        </w:rPr>
+        <w:t>BiocManager</w:t>
+      </w:r>
+      <w:r>
+        <w:rPr>
+          <w:shd w:val="pct15" w:color="auto" w:fill="FFFFFF"/>
+        </w:rPr>
+        <w:t>’</w:t>
+      </w:r>
+      <w:r>
+        <w:rPr>
+          <w:shd w:val="pct15" w:color="auto" w:fill="FFFFFF"/>
+        </w:rPr>
+        <w:t>)</w:t>
       </w:r>
     </w:p>
     <w:p>
@@ -3122,19 +3117,11 @@
           <w:shd w:val="pct15" w:color="auto" w:fill="FFFFFF"/>
         </w:rPr>
       </w:pPr>
-      <w:proofErr w:type="gramStart"/>
-      <w:r>
-        <w:rPr>
-          <w:shd w:val="pct15" w:color="auto" w:fill="FFFFFF"/>
-        </w:rPr>
-        <w:t>new.packages</w:t>
-      </w:r>
-      <w:proofErr w:type="gramEnd"/>
-      <w:r>
-        <w:rPr>
-          <w:shd w:val="pct15" w:color="auto" w:fill="FFFFFF"/>
-        </w:rPr>
-        <w:t xml:space="preserve"> &lt;- list.of.packages[!(list.of.packages %in% installed.packages()[,"Package"])]</w:t>
+      <w:r>
+        <w:rPr>
+          <w:shd w:val="pct15" w:color="auto" w:fill="FFFFFF"/>
+        </w:rPr>
+        <w:t>new.packages &lt;- list.of.packages[!(list.of.packages %in% installed.packages()[,"Package"])]</w:t>
       </w:r>
     </w:p>
     <w:p>
@@ -3158,21 +3145,31 @@
         <w:rPr>
           <w:shd w:val="pct15" w:color="auto" w:fill="FFFFFF"/>
         </w:rPr>
-        <w:t>if(length(</w:t>
-      </w:r>
-      <w:proofErr w:type="gramStart"/>
-      <w:r>
-        <w:rPr>
-          <w:shd w:val="pct15" w:color="auto" w:fill="FFFFFF"/>
-        </w:rPr>
-        <w:t>new.packages</w:t>
-      </w:r>
-      <w:proofErr w:type="gramEnd"/>
-      <w:r>
-        <w:rPr>
-          <w:shd w:val="pct15" w:color="auto" w:fill="FFFFFF"/>
-        </w:rPr>
-        <w:t>)) install.packages(new.packages)</w:t>
+        <w:t>if(length(new.packages)) install.packages(new.packages)</w:t>
+      </w:r>
+    </w:p>
+    <w:p>
+      <w:pPr>
+        <w:spacing w:after="0"/>
+        <w:ind w:left="360" w:firstLine="360"/>
+        <w:rPr>
+          <w:shd w:val="pct15" w:color="auto" w:fill="FFFFFF"/>
+        </w:rPr>
+      </w:pPr>
+    </w:p>
+    <w:p>
+      <w:pPr>
+        <w:spacing w:after="0"/>
+        <w:ind w:left="360" w:firstLine="360"/>
+        <w:rPr>
+          <w:shd w:val="pct15" w:color="auto" w:fill="FFFFFF"/>
+        </w:rPr>
+      </w:pPr>
+      <w:r>
+        <w:rPr>
+          <w:shd w:val="pct15" w:color="auto" w:fill="FFFFFF"/>
+        </w:rPr>
+        <w:t>BiocManager::install(c('clusterProfiler','org.Hs.eg.db','ReactomePA','msigdbr'))</w:t>
       </w:r>
     </w:p>
     <w:p>
@@ -3540,15 +3537,7 @@
       </w:pPr>
       <w:r>
         <w:lastRenderedPageBreak/>
-        <w:t xml:space="preserve">Check if packages were </w:t>
-      </w:r>
-      <w:proofErr w:type="gramStart"/>
-      <w:r>
-        <w:t>install</w:t>
-      </w:r>
-      <w:proofErr w:type="gramEnd"/>
-      <w:r>
-        <w:t xml:space="preserve"> correctly with the code</w:t>
+        <w:t>Check if packages were install correctly with the code</w:t>
       </w:r>
       <w:r>
         <w:t xml:space="preserve"> (in gray)</w:t>
@@ -3575,104 +3564,52 @@
         <w:rPr>
           <w:shd w:val="pct15" w:color="auto" w:fill="FFFFFF"/>
         </w:rPr>
-        <w:t>library(</w:t>
-      </w:r>
-      <w:proofErr w:type="spellStart"/>
-      <w:r>
-        <w:rPr>
-          <w:shd w:val="pct15" w:color="auto" w:fill="FFFFFF"/>
-        </w:rPr>
-        <w:t>tidyverse</w:t>
-      </w:r>
-      <w:proofErr w:type="spellEnd"/>
-      <w:r>
-        <w:rPr>
-          <w:shd w:val="pct15" w:color="auto" w:fill="FFFFFF"/>
-        </w:rPr>
-        <w:t>)</w:t>
-      </w:r>
-    </w:p>
-    <w:p>
-      <w:pPr>
-        <w:pStyle w:val="ListParagraph"/>
-        <w:spacing w:after="0"/>
-        <w:rPr>
-          <w:shd w:val="pct15" w:color="auto" w:fill="FFFFFF"/>
-        </w:rPr>
-      </w:pPr>
-      <w:proofErr w:type="gramStart"/>
-      <w:r>
-        <w:rPr>
-          <w:shd w:val="pct15" w:color="auto" w:fill="FFFFFF"/>
-        </w:rPr>
-        <w:t>library(</w:t>
-      </w:r>
-      <w:proofErr w:type="gramEnd"/>
-      <w:r>
-        <w:rPr>
-          <w:shd w:val="pct15" w:color="auto" w:fill="FFFFFF"/>
-        </w:rPr>
-        <w:t>Seurat)</w:t>
-      </w:r>
-    </w:p>
-    <w:p>
-      <w:pPr>
-        <w:pStyle w:val="ListParagraph"/>
-        <w:spacing w:after="0"/>
-        <w:rPr>
-          <w:shd w:val="pct15" w:color="auto" w:fill="FFFFFF"/>
-        </w:rPr>
-      </w:pPr>
-      <w:r>
-        <w:rPr>
-          <w:shd w:val="pct15" w:color="auto" w:fill="FFFFFF"/>
-        </w:rPr>
-        <w:t>library(</w:t>
-      </w:r>
-      <w:proofErr w:type="spellStart"/>
-      <w:r>
-        <w:rPr>
-          <w:shd w:val="pct15" w:color="auto" w:fill="FFFFFF"/>
-        </w:rPr>
-        <w:t>pheatmap</w:t>
-      </w:r>
-      <w:proofErr w:type="spellEnd"/>
-      <w:r>
-        <w:rPr>
-          <w:shd w:val="pct15" w:color="auto" w:fill="FFFFFF"/>
-        </w:rPr>
-        <w:t>)</w:t>
-      </w:r>
-    </w:p>
-    <w:p>
-      <w:pPr>
-        <w:pStyle w:val="ListParagraph"/>
-        <w:spacing w:after="0"/>
-        <w:rPr>
-          <w:shd w:val="pct15" w:color="auto" w:fill="FFFFFF"/>
-        </w:rPr>
-      </w:pPr>
-      <w:proofErr w:type="gramStart"/>
-      <w:r>
-        <w:rPr>
-          <w:shd w:val="pct15" w:color="auto" w:fill="FFFFFF"/>
-        </w:rPr>
-        <w:t>library(</w:t>
-      </w:r>
-      <w:proofErr w:type="spellStart"/>
-      <w:proofErr w:type="gramEnd"/>
-      <w:r>
-        <w:rPr>
-          <w:shd w:val="pct15" w:color="auto" w:fill="FFFFFF"/>
-        </w:rPr>
-        <w:t>RColorBrewer</w:t>
-      </w:r>
-      <w:proofErr w:type="spellEnd"/>
-      <w:r>
-        <w:rPr>
-          <w:shd w:val="pct15" w:color="auto" w:fill="FFFFFF"/>
-        </w:rPr>
-        <w:t>)</w:t>
+        <w:t>library(tidyverse)</w:t>
+      </w:r>
+    </w:p>
+    <w:p>
+      <w:pPr>
+        <w:pStyle w:val="ListParagraph"/>
+        <w:spacing w:after="0"/>
+        <w:rPr>
+          <w:shd w:val="pct15" w:color="auto" w:fill="FFFFFF"/>
+        </w:rPr>
+      </w:pPr>
+      <w:r>
+        <w:rPr>
+          <w:shd w:val="pct15" w:color="auto" w:fill="FFFFFF"/>
+        </w:rPr>
+        <w:t>library(Seurat)</w:t>
+      </w:r>
+    </w:p>
+    <w:p>
+      <w:pPr>
+        <w:pStyle w:val="ListParagraph"/>
+        <w:spacing w:after="0"/>
+        <w:rPr>
+          <w:shd w:val="pct15" w:color="auto" w:fill="FFFFFF"/>
+        </w:rPr>
+      </w:pPr>
+      <w:r>
+        <w:rPr>
+          <w:shd w:val="pct15" w:color="auto" w:fill="FFFFFF"/>
+        </w:rPr>
+        <w:t>library(pheatmap)</w:t>
+      </w:r>
+    </w:p>
+    <w:p>
+      <w:pPr>
+        <w:pStyle w:val="ListParagraph"/>
+        <w:spacing w:after="0"/>
+        <w:rPr>
+          <w:shd w:val="pct15" w:color="auto" w:fill="FFFFFF"/>
+        </w:rPr>
+      </w:pPr>
+      <w:r>
+        <w:rPr>
+          <w:shd w:val="pct15" w:color="auto" w:fill="FFFFFF"/>
+        </w:rPr>
+        <w:t>library(RColorBrewer)</w:t>
       </w:r>
     </w:p>
     <w:p>
@@ -3702,21 +3639,7 @@
         <w:rPr>
           <w:shd w:val="pct15" w:color="auto" w:fill="FFFFFF"/>
         </w:rPr>
-        <w:t>library(</w:t>
-      </w:r>
-      <w:proofErr w:type="spellStart"/>
-      <w:r>
-        <w:rPr>
-          <w:shd w:val="pct15" w:color="auto" w:fill="FFFFFF"/>
-        </w:rPr>
-        <w:t>cowplot</w:t>
-      </w:r>
-      <w:proofErr w:type="spellEnd"/>
-      <w:r>
-        <w:rPr>
-          <w:shd w:val="pct15" w:color="auto" w:fill="FFFFFF"/>
-        </w:rPr>
-        <w:t>)</w:t>
+        <w:t>library(cowplot)</w:t>
       </w:r>
     </w:p>
     <w:p>
@@ -3761,21 +3684,7 @@
         <w:rPr>
           <w:shd w:val="pct15" w:color="auto" w:fill="FFFFFF"/>
         </w:rPr>
-        <w:t>library(</w:t>
-      </w:r>
-      <w:proofErr w:type="spellStart"/>
-      <w:r>
-        <w:rPr>
-          <w:shd w:val="pct15" w:color="auto" w:fill="FFFFFF"/>
-        </w:rPr>
-        <w:t>gridExtra</w:t>
-      </w:r>
-      <w:proofErr w:type="spellEnd"/>
-      <w:r>
-        <w:rPr>
-          <w:shd w:val="pct15" w:color="auto" w:fill="FFFFFF"/>
-        </w:rPr>
-        <w:t>)</w:t>
+        <w:t>library(gridExtra)</w:t>
       </w:r>
     </w:p>
     <w:p>
@@ -3805,112 +3714,52 @@
         <w:rPr>
           <w:shd w:val="pct15" w:color="auto" w:fill="FFFFFF"/>
         </w:rPr>
-        <w:t>library(</w:t>
-      </w:r>
-      <w:proofErr w:type="spellStart"/>
-      <w:r>
-        <w:rPr>
-          <w:shd w:val="pct15" w:color="auto" w:fill="FFFFFF"/>
-        </w:rPr>
-        <w:t>clusterProfiler</w:t>
-      </w:r>
-      <w:proofErr w:type="spellEnd"/>
-      <w:r>
-        <w:rPr>
-          <w:shd w:val="pct15" w:color="auto" w:fill="FFFFFF"/>
-        </w:rPr>
-        <w:t>)</w:t>
-      </w:r>
-    </w:p>
-    <w:p>
-      <w:pPr>
-        <w:pStyle w:val="ListParagraph"/>
-        <w:spacing w:after="0"/>
-        <w:rPr>
-          <w:shd w:val="pct15" w:color="auto" w:fill="FFFFFF"/>
-        </w:rPr>
-      </w:pPr>
-      <w:proofErr w:type="gramStart"/>
-      <w:r>
-        <w:rPr>
-          <w:shd w:val="pct15" w:color="auto" w:fill="FFFFFF"/>
-        </w:rPr>
-        <w:t>library(</w:t>
-      </w:r>
-      <w:proofErr w:type="spellStart"/>
-      <w:proofErr w:type="gramEnd"/>
-      <w:r>
-        <w:rPr>
-          <w:shd w:val="pct15" w:color="auto" w:fill="FFFFFF"/>
-        </w:rPr>
-        <w:t>org.Hs.eg.db</w:t>
-      </w:r>
-      <w:proofErr w:type="spellEnd"/>
-      <w:r>
-        <w:rPr>
-          <w:shd w:val="pct15" w:color="auto" w:fill="FFFFFF"/>
-        </w:rPr>
-        <w:t>)</w:t>
-      </w:r>
-    </w:p>
-    <w:p>
-      <w:pPr>
-        <w:pStyle w:val="ListParagraph"/>
-        <w:spacing w:after="0"/>
-        <w:rPr>
-          <w:shd w:val="pct15" w:color="auto" w:fill="FFFFFF"/>
-        </w:rPr>
-      </w:pPr>
-      <w:proofErr w:type="gramStart"/>
-      <w:r>
-        <w:rPr>
-          <w:shd w:val="pct15" w:color="auto" w:fill="FFFFFF"/>
-        </w:rPr>
-        <w:t>library(</w:t>
-      </w:r>
-      <w:proofErr w:type="spellStart"/>
-      <w:proofErr w:type="gramEnd"/>
-      <w:r>
-        <w:rPr>
-          <w:shd w:val="pct15" w:color="auto" w:fill="FFFFFF"/>
-        </w:rPr>
-        <w:t>ReactomePA</w:t>
-      </w:r>
-      <w:proofErr w:type="spellEnd"/>
-      <w:r>
-        <w:rPr>
-          <w:shd w:val="pct15" w:color="auto" w:fill="FFFFFF"/>
-        </w:rPr>
-        <w:t>)</w:t>
-      </w:r>
-    </w:p>
-    <w:p>
-      <w:pPr>
-        <w:pStyle w:val="ListParagraph"/>
-        <w:spacing w:after="0"/>
-        <w:rPr>
-          <w:shd w:val="pct15" w:color="auto" w:fill="FFFFFF"/>
-        </w:rPr>
-      </w:pPr>
-      <w:r>
-        <w:rPr>
-          <w:shd w:val="pct15" w:color="auto" w:fill="FFFFFF"/>
-        </w:rPr>
-        <w:t>library(</w:t>
-      </w:r>
-      <w:proofErr w:type="spellStart"/>
-      <w:r>
-        <w:rPr>
-          <w:shd w:val="pct15" w:color="auto" w:fill="FFFFFF"/>
-        </w:rPr>
-        <w:t>msigdbr</w:t>
-      </w:r>
-      <w:proofErr w:type="spellEnd"/>
-      <w:r>
-        <w:rPr>
-          <w:shd w:val="pct15" w:color="auto" w:fill="FFFFFF"/>
-        </w:rPr>
-        <w:t>)</w:t>
+        <w:t>library(clusterProfiler)</w:t>
+      </w:r>
+    </w:p>
+    <w:p>
+      <w:pPr>
+        <w:pStyle w:val="ListParagraph"/>
+        <w:spacing w:after="0"/>
+        <w:rPr>
+          <w:shd w:val="pct15" w:color="auto" w:fill="FFFFFF"/>
+        </w:rPr>
+      </w:pPr>
+      <w:r>
+        <w:rPr>
+          <w:shd w:val="pct15" w:color="auto" w:fill="FFFFFF"/>
+        </w:rPr>
+        <w:t>library(org.Hs.eg.db)</w:t>
+      </w:r>
+    </w:p>
+    <w:p>
+      <w:pPr>
+        <w:pStyle w:val="ListParagraph"/>
+        <w:spacing w:after="0"/>
+        <w:rPr>
+          <w:shd w:val="pct15" w:color="auto" w:fill="FFFFFF"/>
+        </w:rPr>
+      </w:pPr>
+      <w:r>
+        <w:rPr>
+          <w:shd w:val="pct15" w:color="auto" w:fill="FFFFFF"/>
+        </w:rPr>
+        <w:t>library(ReactomePA)</w:t>
+      </w:r>
+    </w:p>
+    <w:p>
+      <w:pPr>
+        <w:pStyle w:val="ListParagraph"/>
+        <w:spacing w:after="0"/>
+        <w:rPr>
+          <w:shd w:val="pct15" w:color="auto" w:fill="FFFFFF"/>
+        </w:rPr>
+      </w:pPr>
+      <w:r>
+        <w:rPr>
+          <w:shd w:val="pct15" w:color="auto" w:fill="FFFFFF"/>
+        </w:rPr>
+        <w:t>library(msigdbr)</w:t>
       </w:r>
     </w:p>
     <w:p>

</xml_diff>

<commit_message>
adding slides and code scripts, updated README.md, and updated setup doc
</commit_message>
<xml_diff>
--- a/section_2/How to Setup for Section 2.docx
+++ b/section_2/How to Setup for Section 2.docx
@@ -2157,7 +2157,15 @@
         </w:drawing>
       </w:r>
       <w:r>
-        <w:t>Click on “R-4.1.3.pkg” and “XQuartz” (if have OS X) in that section and download both files</w:t>
+        <w:t>Click on “R-4.1.3.pkg” and “</w:t>
+      </w:r>
+      <w:proofErr w:type="spellStart"/>
+      <w:r>
+        <w:t>XQuartz</w:t>
+      </w:r>
+      <w:proofErr w:type="spellEnd"/>
+      <w:r>
+        <w:t>” (if have OS X) in that section and download both files</w:t>
       </w:r>
     </w:p>
     <w:p>
@@ -2961,7 +2969,15 @@
         <w:t>Find “</w:t>
       </w:r>
       <w:r>
-        <w:t>Command Line Tools for Xcode 13.3</w:t>
+        <w:t xml:space="preserve">Command Line Tools for </w:t>
+      </w:r>
+      <w:proofErr w:type="spellStart"/>
+      <w:r>
+        <w:t>Xcode</w:t>
+      </w:r>
+      <w:proofErr w:type="spellEnd"/>
+      <w:r>
+        <w:t xml:space="preserve"> 13.3</w:t>
       </w:r>
       <w:r>
         <w:t>” and download .dmg file</w:t>
@@ -2983,8 +2999,13 @@
         <w:t xml:space="preserve"> .dmg file</w:t>
       </w:r>
       <w:r>
-        <w:t xml:space="preserve"> to install Xcode</w:t>
-      </w:r>
+        <w:t xml:space="preserve"> to install </w:t>
+      </w:r>
+      <w:proofErr w:type="spellStart"/>
+      <w:r>
+        <w:t>Xcode</w:t>
+      </w:r>
+      <w:proofErr w:type="spellEnd"/>
     </w:p>
     <w:p>
       <w:pPr>
@@ -3051,11 +3072,27 @@
           <w:shd w:val="pct15" w:color="auto" w:fill="FFFFFF"/>
         </w:rPr>
       </w:pPr>
-      <w:r>
-        <w:rPr>
-          <w:shd w:val="pct15" w:color="auto" w:fill="FFFFFF"/>
-        </w:rPr>
-        <w:t>list.of.packages &lt;</w:t>
+      <w:proofErr w:type="spellStart"/>
+      <w:r>
+        <w:rPr>
+          <w:shd w:val="pct15" w:color="auto" w:fill="FFFFFF"/>
+        </w:rPr>
+        <w:t>list.</w:t>
+      </w:r>
+      <w:proofErr w:type="gramStart"/>
+      <w:r>
+        <w:rPr>
+          <w:shd w:val="pct15" w:color="auto" w:fill="FFFFFF"/>
+        </w:rPr>
+        <w:t>of.packages</w:t>
+      </w:r>
+      <w:proofErr w:type="spellEnd"/>
+      <w:proofErr w:type="gramEnd"/>
+      <w:r>
+        <w:rPr>
+          <w:shd w:val="pct15" w:color="auto" w:fill="FFFFFF"/>
+        </w:rPr>
+        <w:t xml:space="preserve"> &lt;</w:t>
       </w:r>
       <w:r>
         <w:rPr>
@@ -3073,25 +3110,27 @@
         <w:rPr>
           <w:shd w:val="pct15" w:color="auto" w:fill="FFFFFF"/>
         </w:rPr>
-        <w:t>’</w:t>
-      </w:r>
-      <w:r>
-        <w:rPr>
-          <w:shd w:val="pct15" w:color="auto" w:fill="FFFFFF"/>
-        </w:rPr>
         <w:t xml:space="preserve"> </w:t>
       </w:r>
       <w:r>
         <w:rPr>
           <w:shd w:val="pct15" w:color="auto" w:fill="FFFFFF"/>
         </w:rPr>
+        <w:t>'</w:t>
+      </w:r>
+      <w:proofErr w:type="spellStart"/>
+      <w:r>
+        <w:rPr>
+          <w:shd w:val="pct15" w:color="auto" w:fill="FFFFFF"/>
+        </w:rPr>
         <w:t>BiocManager</w:t>
       </w:r>
-      <w:r>
-        <w:rPr>
-          <w:shd w:val="pct15" w:color="auto" w:fill="FFFFFF"/>
-        </w:rPr>
-        <w:t>’</w:t>
+      <w:proofErr w:type="spellEnd"/>
+      <w:r>
+        <w:rPr>
+          <w:shd w:val="pct15" w:color="auto" w:fill="FFFFFF"/>
+        </w:rPr>
+        <w:t>'</w:t>
       </w:r>
       <w:r>
         <w:rPr>
@@ -3117,11 +3156,63 @@
           <w:shd w:val="pct15" w:color="auto" w:fill="FFFFFF"/>
         </w:rPr>
       </w:pPr>
-      <w:r>
-        <w:rPr>
-          <w:shd w:val="pct15" w:color="auto" w:fill="FFFFFF"/>
-        </w:rPr>
-        <w:t>new.packages &lt;- list.of.packages[!(list.of.packages %in% installed.packages()[,"Package"])]</w:t>
+      <w:proofErr w:type="spellStart"/>
+      <w:proofErr w:type="gramStart"/>
+      <w:r>
+        <w:rPr>
+          <w:shd w:val="pct15" w:color="auto" w:fill="FFFFFF"/>
+        </w:rPr>
+        <w:t>new.packages</w:t>
+      </w:r>
+      <w:proofErr w:type="spellEnd"/>
+      <w:proofErr w:type="gramEnd"/>
+      <w:r>
+        <w:rPr>
+          <w:shd w:val="pct15" w:color="auto" w:fill="FFFFFF"/>
+        </w:rPr>
+        <w:t xml:space="preserve"> &lt;- </w:t>
+      </w:r>
+      <w:proofErr w:type="spellStart"/>
+      <w:r>
+        <w:rPr>
+          <w:shd w:val="pct15" w:color="auto" w:fill="FFFFFF"/>
+        </w:rPr>
+        <w:t>list.of.packages</w:t>
+      </w:r>
+      <w:proofErr w:type="spellEnd"/>
+      <w:r>
+        <w:rPr>
+          <w:shd w:val="pct15" w:color="auto" w:fill="FFFFFF"/>
+        </w:rPr>
+        <w:t>[!(</w:t>
+      </w:r>
+      <w:proofErr w:type="spellStart"/>
+      <w:r>
+        <w:rPr>
+          <w:shd w:val="pct15" w:color="auto" w:fill="FFFFFF"/>
+        </w:rPr>
+        <w:t>list.of.packages</w:t>
+      </w:r>
+      <w:proofErr w:type="spellEnd"/>
+      <w:r>
+        <w:rPr>
+          <w:shd w:val="pct15" w:color="auto" w:fill="FFFFFF"/>
+        </w:rPr>
+        <w:t xml:space="preserve"> %in% </w:t>
+      </w:r>
+      <w:proofErr w:type="spellStart"/>
+      <w:r>
+        <w:rPr>
+          <w:shd w:val="pct15" w:color="auto" w:fill="FFFFFF"/>
+        </w:rPr>
+        <w:t>installed.packages</w:t>
+      </w:r>
+      <w:proofErr w:type="spellEnd"/>
+      <w:r>
+        <w:rPr>
+          <w:shd w:val="pct15" w:color="auto" w:fill="FFFFFF"/>
+        </w:rPr>
+        <w:t>()[,"Package"])]</w:t>
       </w:r>
     </w:p>
     <w:p>
@@ -3145,7 +3236,51 @@
         <w:rPr>
           <w:shd w:val="pct15" w:color="auto" w:fill="FFFFFF"/>
         </w:rPr>
-        <w:t>if(length(new.packages)) install.packages(new.packages)</w:t>
+        <w:t>if(length(</w:t>
+      </w:r>
+      <w:proofErr w:type="spellStart"/>
+      <w:proofErr w:type="gramStart"/>
+      <w:r>
+        <w:rPr>
+          <w:shd w:val="pct15" w:color="auto" w:fill="FFFFFF"/>
+        </w:rPr>
+        <w:t>new.packages</w:t>
+      </w:r>
+      <w:proofErr w:type="spellEnd"/>
+      <w:proofErr w:type="gramEnd"/>
+      <w:r>
+        <w:rPr>
+          <w:shd w:val="pct15" w:color="auto" w:fill="FFFFFF"/>
+        </w:rPr>
+        <w:t xml:space="preserve">)) </w:t>
+      </w:r>
+      <w:proofErr w:type="spellStart"/>
+      <w:r>
+        <w:rPr>
+          <w:shd w:val="pct15" w:color="auto" w:fill="FFFFFF"/>
+        </w:rPr>
+        <w:t>install.packages</w:t>
+      </w:r>
+      <w:proofErr w:type="spellEnd"/>
+      <w:r>
+        <w:rPr>
+          <w:shd w:val="pct15" w:color="auto" w:fill="FFFFFF"/>
+        </w:rPr>
+        <w:t>(</w:t>
+      </w:r>
+      <w:proofErr w:type="spellStart"/>
+      <w:r>
+        <w:rPr>
+          <w:shd w:val="pct15" w:color="auto" w:fill="FFFFFF"/>
+        </w:rPr>
+        <w:t>new.packages</w:t>
+      </w:r>
+      <w:proofErr w:type="spellEnd"/>
+      <w:r>
+        <w:rPr>
+          <w:shd w:val="pct15" w:color="auto" w:fill="FFFFFF"/>
+        </w:rPr>
+        <w:t>)</w:t>
       </w:r>
     </w:p>
     <w:p>
@@ -3165,11 +3300,19 @@
           <w:shd w:val="pct15" w:color="auto" w:fill="FFFFFF"/>
         </w:rPr>
       </w:pPr>
-      <w:r>
-        <w:rPr>
-          <w:shd w:val="pct15" w:color="auto" w:fill="FFFFFF"/>
-        </w:rPr>
-        <w:t>BiocManager::install(c('clusterProfiler','org.Hs.eg.db','ReactomePA','msigdbr'))</w:t>
+      <w:proofErr w:type="gramStart"/>
+      <w:r>
+        <w:rPr>
+          <w:shd w:val="pct15" w:color="auto" w:fill="FFFFFF"/>
+        </w:rPr>
+        <w:t>BiocManager::</w:t>
+      </w:r>
+      <w:proofErr w:type="gramEnd"/>
+      <w:r>
+        <w:rPr>
+          <w:shd w:val="pct15" w:color="auto" w:fill="FFFFFF"/>
+        </w:rPr>
+        <w:t>install(c('clusterProfiler','org.Hs.eg.db','ReactomePA','msigdbr'))</w:t>
       </w:r>
     </w:p>
     <w:p>
@@ -3537,7 +3680,15 @@
       </w:pPr>
       <w:r>
         <w:lastRenderedPageBreak/>
-        <w:t>Check if packages were install correctly with the code</w:t>
+        <w:t xml:space="preserve">Check if packages were </w:t>
+      </w:r>
+      <w:proofErr w:type="gramStart"/>
+      <w:r>
+        <w:t>install</w:t>
+      </w:r>
+      <w:proofErr w:type="gramEnd"/>
+      <w:r>
+        <w:t xml:space="preserve"> correctly with the code</w:t>
       </w:r>
       <w:r>
         <w:t xml:space="preserve"> (in gray)</w:t>
@@ -3564,52 +3715,104 @@
         <w:rPr>
           <w:shd w:val="pct15" w:color="auto" w:fill="FFFFFF"/>
         </w:rPr>
-        <w:t>library(tidyverse)</w:t>
-      </w:r>
-    </w:p>
-    <w:p>
-      <w:pPr>
-        <w:pStyle w:val="ListParagraph"/>
-        <w:spacing w:after="0"/>
-        <w:rPr>
-          <w:shd w:val="pct15" w:color="auto" w:fill="FFFFFF"/>
-        </w:rPr>
-      </w:pPr>
-      <w:r>
-        <w:rPr>
-          <w:shd w:val="pct15" w:color="auto" w:fill="FFFFFF"/>
-        </w:rPr>
-        <w:t>library(Seurat)</w:t>
-      </w:r>
-    </w:p>
-    <w:p>
-      <w:pPr>
-        <w:pStyle w:val="ListParagraph"/>
-        <w:spacing w:after="0"/>
-        <w:rPr>
-          <w:shd w:val="pct15" w:color="auto" w:fill="FFFFFF"/>
-        </w:rPr>
-      </w:pPr>
-      <w:r>
-        <w:rPr>
-          <w:shd w:val="pct15" w:color="auto" w:fill="FFFFFF"/>
-        </w:rPr>
-        <w:t>library(pheatmap)</w:t>
-      </w:r>
-    </w:p>
-    <w:p>
-      <w:pPr>
-        <w:pStyle w:val="ListParagraph"/>
-        <w:spacing w:after="0"/>
-        <w:rPr>
-          <w:shd w:val="pct15" w:color="auto" w:fill="FFFFFF"/>
-        </w:rPr>
-      </w:pPr>
-      <w:r>
-        <w:rPr>
-          <w:shd w:val="pct15" w:color="auto" w:fill="FFFFFF"/>
-        </w:rPr>
-        <w:t>library(RColorBrewer)</w:t>
+        <w:t>library(</w:t>
+      </w:r>
+      <w:proofErr w:type="spellStart"/>
+      <w:r>
+        <w:rPr>
+          <w:shd w:val="pct15" w:color="auto" w:fill="FFFFFF"/>
+        </w:rPr>
+        <w:t>tidyverse</w:t>
+      </w:r>
+      <w:proofErr w:type="spellEnd"/>
+      <w:r>
+        <w:rPr>
+          <w:shd w:val="pct15" w:color="auto" w:fill="FFFFFF"/>
+        </w:rPr>
+        <w:t>)</w:t>
+      </w:r>
+    </w:p>
+    <w:p>
+      <w:pPr>
+        <w:pStyle w:val="ListParagraph"/>
+        <w:spacing w:after="0"/>
+        <w:rPr>
+          <w:shd w:val="pct15" w:color="auto" w:fill="FFFFFF"/>
+        </w:rPr>
+      </w:pPr>
+      <w:proofErr w:type="gramStart"/>
+      <w:r>
+        <w:rPr>
+          <w:shd w:val="pct15" w:color="auto" w:fill="FFFFFF"/>
+        </w:rPr>
+        <w:t>library(</w:t>
+      </w:r>
+      <w:proofErr w:type="gramEnd"/>
+      <w:r>
+        <w:rPr>
+          <w:shd w:val="pct15" w:color="auto" w:fill="FFFFFF"/>
+        </w:rPr>
+        <w:t>Seurat)</w:t>
+      </w:r>
+    </w:p>
+    <w:p>
+      <w:pPr>
+        <w:pStyle w:val="ListParagraph"/>
+        <w:spacing w:after="0"/>
+        <w:rPr>
+          <w:shd w:val="pct15" w:color="auto" w:fill="FFFFFF"/>
+        </w:rPr>
+      </w:pPr>
+      <w:r>
+        <w:rPr>
+          <w:shd w:val="pct15" w:color="auto" w:fill="FFFFFF"/>
+        </w:rPr>
+        <w:t>library(</w:t>
+      </w:r>
+      <w:proofErr w:type="spellStart"/>
+      <w:r>
+        <w:rPr>
+          <w:shd w:val="pct15" w:color="auto" w:fill="FFFFFF"/>
+        </w:rPr>
+        <w:t>pheatmap</w:t>
+      </w:r>
+      <w:proofErr w:type="spellEnd"/>
+      <w:r>
+        <w:rPr>
+          <w:shd w:val="pct15" w:color="auto" w:fill="FFFFFF"/>
+        </w:rPr>
+        <w:t>)</w:t>
+      </w:r>
+    </w:p>
+    <w:p>
+      <w:pPr>
+        <w:pStyle w:val="ListParagraph"/>
+        <w:spacing w:after="0"/>
+        <w:rPr>
+          <w:shd w:val="pct15" w:color="auto" w:fill="FFFFFF"/>
+        </w:rPr>
+      </w:pPr>
+      <w:proofErr w:type="gramStart"/>
+      <w:r>
+        <w:rPr>
+          <w:shd w:val="pct15" w:color="auto" w:fill="FFFFFF"/>
+        </w:rPr>
+        <w:t>library(</w:t>
+      </w:r>
+      <w:proofErr w:type="spellStart"/>
+      <w:proofErr w:type="gramEnd"/>
+      <w:r>
+        <w:rPr>
+          <w:shd w:val="pct15" w:color="auto" w:fill="FFFFFF"/>
+        </w:rPr>
+        <w:t>RColorBrewer</w:t>
+      </w:r>
+      <w:proofErr w:type="spellEnd"/>
+      <w:r>
+        <w:rPr>
+          <w:shd w:val="pct15" w:color="auto" w:fill="FFFFFF"/>
+        </w:rPr>
+        <w:t>)</w:t>
       </w:r>
     </w:p>
     <w:p>
@@ -3639,7 +3842,21 @@
         <w:rPr>
           <w:shd w:val="pct15" w:color="auto" w:fill="FFFFFF"/>
         </w:rPr>
-        <w:t>library(cowplot)</w:t>
+        <w:t>library(</w:t>
+      </w:r>
+      <w:proofErr w:type="spellStart"/>
+      <w:r>
+        <w:rPr>
+          <w:shd w:val="pct15" w:color="auto" w:fill="FFFFFF"/>
+        </w:rPr>
+        <w:t>cowplot</w:t>
+      </w:r>
+      <w:proofErr w:type="spellEnd"/>
+      <w:r>
+        <w:rPr>
+          <w:shd w:val="pct15" w:color="auto" w:fill="FFFFFF"/>
+        </w:rPr>
+        <w:t>)</w:t>
       </w:r>
     </w:p>
     <w:p>
@@ -3684,7 +3901,21 @@
         <w:rPr>
           <w:shd w:val="pct15" w:color="auto" w:fill="FFFFFF"/>
         </w:rPr>
-        <w:t>library(gridExtra)</w:t>
+        <w:t>library(</w:t>
+      </w:r>
+      <w:proofErr w:type="spellStart"/>
+      <w:r>
+        <w:rPr>
+          <w:shd w:val="pct15" w:color="auto" w:fill="FFFFFF"/>
+        </w:rPr>
+        <w:t>gridExtra</w:t>
+      </w:r>
+      <w:proofErr w:type="spellEnd"/>
+      <w:r>
+        <w:rPr>
+          <w:shd w:val="pct15" w:color="auto" w:fill="FFFFFF"/>
+        </w:rPr>
+        <w:t>)</w:t>
       </w:r>
     </w:p>
     <w:p>
@@ -3714,52 +3945,112 @@
         <w:rPr>
           <w:shd w:val="pct15" w:color="auto" w:fill="FFFFFF"/>
         </w:rPr>
-        <w:t>library(clusterProfiler)</w:t>
-      </w:r>
-    </w:p>
-    <w:p>
-      <w:pPr>
-        <w:pStyle w:val="ListParagraph"/>
-        <w:spacing w:after="0"/>
-        <w:rPr>
-          <w:shd w:val="pct15" w:color="auto" w:fill="FFFFFF"/>
-        </w:rPr>
-      </w:pPr>
-      <w:r>
-        <w:rPr>
-          <w:shd w:val="pct15" w:color="auto" w:fill="FFFFFF"/>
-        </w:rPr>
-        <w:t>library(org.Hs.eg.db)</w:t>
-      </w:r>
-    </w:p>
-    <w:p>
-      <w:pPr>
-        <w:pStyle w:val="ListParagraph"/>
-        <w:spacing w:after="0"/>
-        <w:rPr>
-          <w:shd w:val="pct15" w:color="auto" w:fill="FFFFFF"/>
-        </w:rPr>
-      </w:pPr>
-      <w:r>
-        <w:rPr>
-          <w:shd w:val="pct15" w:color="auto" w:fill="FFFFFF"/>
-        </w:rPr>
-        <w:t>library(ReactomePA)</w:t>
-      </w:r>
-    </w:p>
-    <w:p>
-      <w:pPr>
-        <w:pStyle w:val="ListParagraph"/>
-        <w:spacing w:after="0"/>
-        <w:rPr>
-          <w:shd w:val="pct15" w:color="auto" w:fill="FFFFFF"/>
-        </w:rPr>
-      </w:pPr>
-      <w:r>
-        <w:rPr>
-          <w:shd w:val="pct15" w:color="auto" w:fill="FFFFFF"/>
-        </w:rPr>
-        <w:t>library(msigdbr)</w:t>
+        <w:t>library(</w:t>
+      </w:r>
+      <w:proofErr w:type="spellStart"/>
+      <w:r>
+        <w:rPr>
+          <w:shd w:val="pct15" w:color="auto" w:fill="FFFFFF"/>
+        </w:rPr>
+        <w:t>clusterProfiler</w:t>
+      </w:r>
+      <w:proofErr w:type="spellEnd"/>
+      <w:r>
+        <w:rPr>
+          <w:shd w:val="pct15" w:color="auto" w:fill="FFFFFF"/>
+        </w:rPr>
+        <w:t>)</w:t>
+      </w:r>
+    </w:p>
+    <w:p>
+      <w:pPr>
+        <w:pStyle w:val="ListParagraph"/>
+        <w:spacing w:after="0"/>
+        <w:rPr>
+          <w:shd w:val="pct15" w:color="auto" w:fill="FFFFFF"/>
+        </w:rPr>
+      </w:pPr>
+      <w:proofErr w:type="gramStart"/>
+      <w:r>
+        <w:rPr>
+          <w:shd w:val="pct15" w:color="auto" w:fill="FFFFFF"/>
+        </w:rPr>
+        <w:t>library(</w:t>
+      </w:r>
+      <w:proofErr w:type="spellStart"/>
+      <w:proofErr w:type="gramEnd"/>
+      <w:r>
+        <w:rPr>
+          <w:shd w:val="pct15" w:color="auto" w:fill="FFFFFF"/>
+        </w:rPr>
+        <w:t>org.Hs.eg.db</w:t>
+      </w:r>
+      <w:proofErr w:type="spellEnd"/>
+      <w:r>
+        <w:rPr>
+          <w:shd w:val="pct15" w:color="auto" w:fill="FFFFFF"/>
+        </w:rPr>
+        <w:t>)</w:t>
+      </w:r>
+    </w:p>
+    <w:p>
+      <w:pPr>
+        <w:pStyle w:val="ListParagraph"/>
+        <w:spacing w:after="0"/>
+        <w:rPr>
+          <w:shd w:val="pct15" w:color="auto" w:fill="FFFFFF"/>
+        </w:rPr>
+      </w:pPr>
+      <w:proofErr w:type="gramStart"/>
+      <w:r>
+        <w:rPr>
+          <w:shd w:val="pct15" w:color="auto" w:fill="FFFFFF"/>
+        </w:rPr>
+        <w:t>library(</w:t>
+      </w:r>
+      <w:proofErr w:type="spellStart"/>
+      <w:proofErr w:type="gramEnd"/>
+      <w:r>
+        <w:rPr>
+          <w:shd w:val="pct15" w:color="auto" w:fill="FFFFFF"/>
+        </w:rPr>
+        <w:t>ReactomePA</w:t>
+      </w:r>
+      <w:proofErr w:type="spellEnd"/>
+      <w:r>
+        <w:rPr>
+          <w:shd w:val="pct15" w:color="auto" w:fill="FFFFFF"/>
+        </w:rPr>
+        <w:t>)</w:t>
+      </w:r>
+    </w:p>
+    <w:p>
+      <w:pPr>
+        <w:pStyle w:val="ListParagraph"/>
+        <w:spacing w:after="0"/>
+        <w:rPr>
+          <w:shd w:val="pct15" w:color="auto" w:fill="FFFFFF"/>
+        </w:rPr>
+      </w:pPr>
+      <w:r>
+        <w:rPr>
+          <w:shd w:val="pct15" w:color="auto" w:fill="FFFFFF"/>
+        </w:rPr>
+        <w:t>library(</w:t>
+      </w:r>
+      <w:proofErr w:type="spellStart"/>
+      <w:r>
+        <w:rPr>
+          <w:shd w:val="pct15" w:color="auto" w:fill="FFFFFF"/>
+        </w:rPr>
+        <w:t>msigdbr</w:t>
+      </w:r>
+      <w:proofErr w:type="spellEnd"/>
+      <w:r>
+        <w:rPr>
+          <w:shd w:val="pct15" w:color="auto" w:fill="FFFFFF"/>
+        </w:rPr>
+        <w:t>)</w:t>
       </w:r>
     </w:p>
     <w:p>

</xml_diff>